<commit_message>
Update to Bike Testers exercise word document. Creation of Integration Test Suite folder and assets
</commit_message>
<xml_diff>
--- a/app/documentation/Bike Testers exercise.docx
+++ b/app/documentation/Bike Testers exercise.docx
@@ -3,7 +3,16 @@
 <w:document xmlns:wpc="http://schemas.microsoft.com/office/word/2010/wordprocessingCanvas" xmlns:cx="http://schemas.microsoft.com/office/drawing/2014/chartex" xmlns:cx1="http://schemas.microsoft.com/office/drawing/2015/9/8/chartex" xmlns:cx2="http://schemas.microsoft.com/office/drawing/2015/10/21/chartex" xmlns:cx3="http://schemas.microsoft.com/office/drawing/2016/5/9/chartex" xmlns:cx4="http://schemas.microsoft.com/office/drawing/2016/5/10/chartex" xmlns:cx5="http://schemas.microsoft.com/office/drawing/2016/5/11/chartex" xmlns:cx6="http://schemas.microsoft.com/office/drawing/2016/5/12/chartex" xmlns:cx7="http://schemas.microsoft.com/office/drawing/2016/5/13/chartex" xmlns:cx8="http://schemas.microsoft.com/office/drawing/2016/5/14/chartex" xmlns:mc="http://schemas.openxmlformats.org/markup-compatibility/2006" xmlns:aink="http://schemas.microsoft.com/office/drawing/2016/ink" xmlns:am3d="http://schemas.microsoft.com/office/drawing/2017/model3d" xmlns:o="urn:schemas-microsoft-com:office:office" xmlns:r="http://schemas.openxmlformats.org/officeDocument/2006/relationships" xmlns:m="http://schemas.openxmlformats.org/officeDocument/2006/math" xmlns:v="urn:schemas-microsoft-com:vml" xmlns:wp14="http://schemas.microsoft.com/office/word/2010/wordprocessingDrawing" xmlns:wp="http://schemas.openxmlformats.org/drawingml/2006/wordprocessingDrawing" xmlns:w10="urn:schemas-microsoft-com:office:word" xmlns:w="http://schemas.openxmlformats.org/wordprocessingml/2006/main" xmlns:w14="http://schemas.microsoft.com/office/word/2010/wordml" xmlns:w15="http://schemas.microsoft.com/office/word/2012/wordml" xmlns:w16cid="http://schemas.microsoft.com/office/word/2016/wordml/cid" xmlns:w16se="http://schemas.microsoft.com/office/word/2015/wordml/symex" xmlns:wpg="http://schemas.microsoft.com/office/word/2010/wordprocessingGroup" xmlns:wpi="http://schemas.microsoft.com/office/word/2010/wordprocessingInk" xmlns:wne="http://schemas.microsoft.com/office/word/2006/wordml" xmlns:wps="http://schemas.microsoft.com/office/word/2010/wordprocessingShape" mc:Ignorable="w14 w15 w16se w16cid wp14">
   <w:body>
     <w:p>
-      <w:r>
+      <w:pPr>
+        <w:jc w:val="center"/>
+        <w:rPr>
+          <w:u w:val="single"/>
+        </w:rPr>
+      </w:pPr>
+      <w:r>
+        <w:rPr>
+          <w:u w:val="single"/>
+        </w:rPr>
         <w:t>Bike Testers exercise</w:t>
       </w:r>
     </w:p>
@@ -36,6 +45,8 @@
       <w:r>
         <w:t>App</w:t>
       </w:r>
+      <w:bookmarkStart w:id="0" w:name="_GoBack"/>
+      <w:bookmarkEnd w:id="0"/>
       <w:r>
         <w:br/>
       </w:r>
@@ -643,8 +654,158 @@
       <w:r>
         <w:t>Test cases.xls</w:t>
       </w:r>
-      <w:bookmarkStart w:id="0" w:name="_GoBack"/>
-      <w:bookmarkEnd w:id="0"/>
+    </w:p>
+    <w:p/>
+    <w:p>
+      <w:pPr>
+        <w:rPr>
+          <w:u w:val="single"/>
+        </w:rPr>
+      </w:pPr>
+      <w:r>
+        <w:rPr>
+          <w:u w:val="single"/>
+        </w:rPr>
+        <w:t xml:space="preserve">Current </w:t>
+      </w:r>
+      <w:r>
+        <w:rPr>
+          <w:u w:val="single"/>
+        </w:rPr>
+        <w:t>progress</w:t>
+      </w:r>
+    </w:p>
+    <w:p>
+      <w:r>
+        <w:t xml:space="preserve">I have used </w:t>
+      </w:r>
+      <w:proofErr w:type="spellStart"/>
+      <w:r>
+        <w:t>Plunker</w:t>
+      </w:r>
+      <w:proofErr w:type="spellEnd"/>
+      <w:r>
+        <w:t xml:space="preserve"> (plnkr.co) to edit and run the suite.</w:t>
+      </w:r>
+    </w:p>
+    <w:p>
+      <w:r>
+        <w:t>I have opted to use Jasmine-</w:t>
+      </w:r>
+      <w:proofErr w:type="spellStart"/>
+      <w:r>
+        <w:t>Jquery</w:t>
+      </w:r>
+      <w:proofErr w:type="spellEnd"/>
+      <w:r>
+        <w:t xml:space="preserve"> as the test framework.</w:t>
+      </w:r>
+    </w:p>
+    <w:p>
+      <w:r>
+        <w:t>All files needed to run the suite are in the ‘Integration Test Suite’ folder.</w:t>
+      </w:r>
+    </w:p>
+    <w:p>
+      <w:r>
+        <w:t>As of yet, I have not achieved a successful run of any tests. I have constructed the first test, the code for which can be found in ‘Integration_Test_Suite.js’.</w:t>
+      </w:r>
+    </w:p>
+    <w:p/>
+    <w:p>
+      <w:r>
+        <w:lastRenderedPageBreak/>
+        <w:t>The issue seems to be that when I run the test, the $</w:t>
+      </w:r>
+      <w:proofErr w:type="spellStart"/>
+      <w:proofErr w:type="gramStart"/>
+      <w:r>
+        <w:t>rootScope</w:t>
+      </w:r>
+      <w:proofErr w:type="spellEnd"/>
+      <w:r>
+        <w:t xml:space="preserve"> </w:t>
+      </w:r>
+      <w:r>
+        <w:t xml:space="preserve"> properties</w:t>
+      </w:r>
+      <w:proofErr w:type="gramEnd"/>
+      <w:r>
+        <w:t xml:space="preserve"> are undefined.</w:t>
+      </w:r>
+    </w:p>
+    <w:p>
+      <w:r>
+        <w:t>So, even though I am setting up a controller, and the controller/$</w:t>
+      </w:r>
+      <w:proofErr w:type="spellStart"/>
+      <w:r>
+        <w:t>rootScope</w:t>
+      </w:r>
+      <w:proofErr w:type="spellEnd"/>
+      <w:r>
+        <w:t xml:space="preserve"> can be shown to exist, the properties (such as ‘Products’) remain undefined, and this is pretty fatal to my tests.</w:t>
+      </w:r>
+    </w:p>
+    <w:p>
+      <w:r>
+        <w:t xml:space="preserve">I </w:t>
+      </w:r>
+      <w:proofErr w:type="gramStart"/>
+      <w:r>
+        <w:t>cant</w:t>
+      </w:r>
+      <w:proofErr w:type="gramEnd"/>
+      <w:r>
+        <w:t xml:space="preserve"> overcome this issue. I am new to angular/jasmine, and I have searched for solutions but I cannot find anything wrong with what I am attempting to do.</w:t>
+      </w:r>
+    </w:p>
+    <w:p>
+      <w:r>
+        <w:t>Screenshot of error and offending line (although this line is a symptom rather than the cause).</w:t>
+      </w:r>
+    </w:p>
+    <w:p>
+      <w:r>
+        <w:rPr>
+          <w:noProof/>
+        </w:rPr>
+        <w:drawing>
+          <wp:inline distT="0" distB="0" distL="0" distR="0" wp14:anchorId="7A553015" wp14:editId="5BF521C6">
+            <wp:extent cx="5731510" cy="2802255"/>
+            <wp:effectExtent l="0" t="0" r="2540" b="0"/>
+            <wp:docPr id="1" name="Picture 1"/>
+            <wp:cNvGraphicFramePr>
+              <a:graphicFrameLocks xmlns:a="http://schemas.openxmlformats.org/drawingml/2006/main" noChangeAspect="1"/>
+            </wp:cNvGraphicFramePr>
+            <a:graphic xmlns:a="http://schemas.openxmlformats.org/drawingml/2006/main">
+              <a:graphicData uri="http://schemas.openxmlformats.org/drawingml/2006/picture">
+                <pic:pic xmlns:pic="http://schemas.openxmlformats.org/drawingml/2006/picture">
+                  <pic:nvPicPr>
+                    <pic:cNvPr id="1" name=""/>
+                    <pic:cNvPicPr/>
+                  </pic:nvPicPr>
+                  <pic:blipFill>
+                    <a:blip r:embed="rId6"/>
+                    <a:stretch>
+                      <a:fillRect/>
+                    </a:stretch>
+                  </pic:blipFill>
+                  <pic:spPr>
+                    <a:xfrm>
+                      <a:off x="0" y="0"/>
+                      <a:ext cx="5731510" cy="2802255"/>
+                    </a:xfrm>
+                    <a:prstGeom prst="rect">
+                      <a:avLst/>
+                    </a:prstGeom>
+                  </pic:spPr>
+                </pic:pic>
+              </a:graphicData>
+            </a:graphic>
+          </wp:inline>
+        </w:drawing>
+      </w:r>
     </w:p>
     <w:sectPr>
       <w:pgSz w:w="11906" w:h="16838"/>

</xml_diff>